<commit_message>
Added documentation for laravel query builder
</commit_message>
<xml_diff>
--- a/Sprint 5/Web-software.docx
+++ b/Sprint 5/Web-software.docx
@@ -7,6 +7,59 @@
         <w:pStyle w:val="Titel"/>
         <w:jc w:val="center"/>
       </w:pPr>
+      <w:r>
+        <w:rPr>
+          <w:noProof/>
+        </w:rPr>
+        <w:drawing>
+          <wp:inline distT="0" distB="0" distL="0" distR="0" wp14:anchorId="2EB0270A" wp14:editId="37C9F875">
+            <wp:extent cx="5724525" cy="3162300"/>
+            <wp:effectExtent l="0" t="0" r="9525" b="0"/>
+            <wp:docPr id="6" name="Afbeelding 6"/>
+            <wp:cNvGraphicFramePr>
+              <a:graphicFrameLocks xmlns:a="http://schemas.openxmlformats.org/drawingml/2006/main" noChangeAspect="1"/>
+            </wp:cNvGraphicFramePr>
+            <a:graphic xmlns:a="http://schemas.openxmlformats.org/drawingml/2006/main">
+              <a:graphicData uri="http://schemas.openxmlformats.org/drawingml/2006/picture">
+                <pic:pic xmlns:pic="http://schemas.openxmlformats.org/drawingml/2006/picture">
+                  <pic:nvPicPr>
+                    <pic:cNvPr id="0" name="Picture 1"/>
+                    <pic:cNvPicPr>
+                      <a:picLocks noChangeAspect="1" noChangeArrowheads="1"/>
+                    </pic:cNvPicPr>
+                  </pic:nvPicPr>
+                  <pic:blipFill>
+                    <a:blip r:embed="rId5">
+                      <a:extLst>
+                        <a:ext uri="{28A0092B-C50C-407E-A947-70E740481C1C}">
+                          <a14:useLocalDpi xmlns:a14="http://schemas.microsoft.com/office/drawing/2010/main" val="0"/>
+                        </a:ext>
+                      </a:extLst>
+                    </a:blip>
+                    <a:srcRect/>
+                    <a:stretch>
+                      <a:fillRect/>
+                    </a:stretch>
+                  </pic:blipFill>
+                  <pic:spPr bwMode="auto">
+                    <a:xfrm>
+                      <a:off x="0" y="0"/>
+                      <a:ext cx="5724525" cy="3162300"/>
+                    </a:xfrm>
+                    <a:prstGeom prst="rect">
+                      <a:avLst/>
+                    </a:prstGeom>
+                    <a:noFill/>
+                    <a:ln>
+                      <a:noFill/>
+                    </a:ln>
+                  </pic:spPr>
+                </pic:pic>
+              </a:graphicData>
+            </a:graphic>
+          </wp:inline>
+        </w:drawing>
+      </w:r>
       <w:r>
         <w:t>Software Documentatie Web</w:t>
       </w:r>
@@ -66,7 +119,7 @@
                     <pic:cNvPicPr/>
                   </pic:nvPicPr>
                   <pic:blipFill rotWithShape="1">
-                    <a:blip r:embed="rId5">
+                    <a:blip r:embed="rId6">
                       <a:extLst>
                         <a:ext uri="{28A0092B-C50C-407E-A947-70E740481C1C}">
                           <a14:useLocalDpi xmlns:a14="http://schemas.microsoft.com/office/drawing/2010/main" val="0"/>
@@ -1137,15 +1190,9 @@
     <w:p>
       <w:pPr>
         <w:pStyle w:val="Kop1"/>
-        <w:rPr>
-          <w:lang w:val="en-US"/>
-        </w:rPr>
       </w:pPr>
       <w:bookmarkStart w:id="2" w:name="_Toc69485287"/>
       <w:r>
-        <w:rPr>
-          <w:lang w:val="en-US"/>
-        </w:rPr>
         <w:lastRenderedPageBreak/>
         <w:t>ERD</w:t>
       </w:r>
@@ -1369,10 +1416,10 @@
           <w:lang w:val="en-US"/>
         </w:rPr>
         <w:drawing>
-          <wp:inline distT="0" distB="0" distL="0" distR="0" wp14:anchorId="4D233DD3" wp14:editId="3FAD85DA">
-            <wp:extent cx="5727700" cy="3157220"/>
-            <wp:effectExtent l="0" t="0" r="6350" b="5080"/>
-            <wp:docPr id="3" name="Afbeelding 3"/>
+          <wp:inline distT="0" distB="0" distL="0" distR="0" wp14:anchorId="2D9D1622" wp14:editId="1A166875">
+            <wp:extent cx="5724525" cy="4533900"/>
+            <wp:effectExtent l="0" t="0" r="9525" b="0"/>
+            <wp:docPr id="8" name="Afbeelding 8"/>
             <wp:cNvGraphicFramePr>
               <a:graphicFrameLocks xmlns:a="http://schemas.openxmlformats.org/drawingml/2006/main" noChangeAspect="1"/>
             </wp:cNvGraphicFramePr>
@@ -1380,13 +1427,13 @@
               <a:graphicData uri="http://schemas.openxmlformats.org/drawingml/2006/picture">
                 <pic:pic xmlns:pic="http://schemas.openxmlformats.org/drawingml/2006/picture">
                   <pic:nvPicPr>
-                    <pic:cNvPr id="0" name="Picture 1"/>
+                    <pic:cNvPr id="0" name="Picture 3"/>
                     <pic:cNvPicPr>
                       <a:picLocks noChangeAspect="1" noChangeArrowheads="1"/>
                     </pic:cNvPicPr>
                   </pic:nvPicPr>
                   <pic:blipFill>
-                    <a:blip r:embed="rId6">
+                    <a:blip r:embed="rId7">
                       <a:extLst>
                         <a:ext uri="{28A0092B-C50C-407E-A947-70E740481C1C}">
                           <a14:useLocalDpi xmlns:a14="http://schemas.microsoft.com/office/drawing/2010/main" val="0"/>
@@ -1401,7 +1448,7 @@
                   <pic:spPr bwMode="auto">
                     <a:xfrm>
                       <a:off x="0" y="0"/>
-                      <a:ext cx="5727700" cy="3157220"/>
+                      <a:ext cx="5724525" cy="4533900"/>
                     </a:xfrm>
                     <a:prstGeom prst="rect">
                       <a:avLst/>
@@ -1435,12 +1482,20 @@
       <w:pPr>
         <w:pStyle w:val="Kop1"/>
       </w:pPr>
-      <w:bookmarkStart w:id="3" w:name="_Toc69485288"/>
+      <w:proofErr w:type="spellStart"/>
       <w:r>
         <w:lastRenderedPageBreak/>
-        <w:t>Klassendiagram</w:t>
-      </w:r>
-      <w:bookmarkEnd w:id="3"/>
+        <w:t>Laravel</w:t>
+      </w:r>
+      <w:proofErr w:type="spellEnd"/>
+    </w:p>
+    <w:p>
+      <w:pPr>
+        <w:pStyle w:val="Kop2"/>
+      </w:pPr>
+      <w:r>
+        <w:t>structuur</w:t>
+      </w:r>
     </w:p>
     <w:p>
       <w:r>
@@ -1473,7 +1528,7 @@
                     </pic:cNvPicPr>
                   </pic:nvPicPr>
                   <pic:blipFill>
-                    <a:blip r:embed="rId7">
+                    <a:blip r:embed="rId8">
                       <a:extLst>
                         <a:ext uri="{28A0092B-C50C-407E-A947-70E740481C1C}">
                           <a14:useLocalDpi xmlns:a14="http://schemas.microsoft.com/office/drawing/2010/main" val="0"/>
@@ -1511,18 +1566,10 @@
         </w:drawing>
       </w:r>
       <w:r>
-        <w:t xml:space="preserve">Voor mijn </w:t>
-      </w:r>
-      <w:proofErr w:type="gramStart"/>
-      <w:r>
-        <w:t>web s</w:t>
-      </w:r>
-      <w:r>
-        <w:t>ysteem</w:t>
-      </w:r>
-      <w:proofErr w:type="gramEnd"/>
-      <w:r>
-        <w:t xml:space="preserve"> maak ik gebruik van </w:t>
+        <w:t>Voor mijn web s</w:t>
+      </w:r>
+      <w:r>
+        <w:t xml:space="preserve">ysteem maak ik gebruik van </w:t>
       </w:r>
       <w:proofErr w:type="spellStart"/>
       <w:r>
@@ -1574,15 +1621,7 @@
       </w:r>
       <w:proofErr w:type="spellEnd"/>
       <w:r>
-        <w:t xml:space="preserve"> en views voor het bijhouden en tonen van data. Hieronder is een diagram te zien van hoe het </w:t>
-      </w:r>
-      <w:proofErr w:type="gramStart"/>
-      <w:r>
-        <w:t>web systeem</w:t>
-      </w:r>
-      <w:proofErr w:type="gramEnd"/>
-      <w:r>
-        <w:t xml:space="preserve"> hier mee omgaat.</w:t>
+        <w:t xml:space="preserve"> en views voor het bijhouden en tonen van data. Hieronder is een diagram te zien van hoe het web systeem hier mee omgaat.</w:t>
       </w:r>
     </w:p>
     <w:p/>
@@ -1631,7 +1670,7 @@
                     <pic:cNvPicPr/>
                   </pic:nvPicPr>
                   <pic:blipFill>
-                    <a:blip r:embed="rId8">
+                    <a:blip r:embed="rId9">
                       <a:extLst>
                         <a:ext uri="{28A0092B-C50C-407E-A947-70E740481C1C}">
                           <a14:useLocalDpi xmlns:a14="http://schemas.microsoft.com/office/drawing/2010/main" val="0"/>
@@ -1683,15 +1722,7 @@
         <w:t>V</w:t>
       </w:r>
       <w:r>
-        <w:t xml:space="preserve">erder zal nadat een tabel is aangemaakt een Model gebruikt worden om deze informatie bij te houden, door bijvoorbeeld in </w:t>
-      </w:r>
-      <w:proofErr w:type="gramStart"/>
-      <w:r>
-        <w:t>de model</w:t>
-      </w:r>
-      <w:proofErr w:type="gramEnd"/>
-      <w:r>
-        <w:t xml:space="preserve"> te zetten welke waardes massaal aanpasbaar zijn en welke velden verplicht zijn bij het aanmaken</w:t>
+        <w:t>erder zal nadat een tabel is aangemaakt een Model gebruikt worden om deze informatie bij te houden, door bijvoorbeeld in de model te zetten welke waardes massaal aanpasbaar zijn en welke velden verplicht zijn bij het aanmaken</w:t>
       </w:r>
       <w:r>
         <w:t xml:space="preserve"> van een data</w:t>
@@ -1755,7 +1786,7 @@
                     <pic:cNvPicPr/>
                   </pic:nvPicPr>
                   <pic:blipFill>
-                    <a:blip r:embed="rId9">
+                    <a:blip r:embed="rId10">
                       <a:extLst>
                         <a:ext uri="{28A0092B-C50C-407E-A947-70E740481C1C}">
                           <a14:useLocalDpi xmlns:a14="http://schemas.microsoft.com/office/drawing/2010/main" val="0"/>
@@ -1847,8 +1878,386 @@
         <w:t xml:space="preserve"> bijgehouden in ingeroepen bij de pagina.</w:t>
       </w:r>
     </w:p>
-    <w:p/>
-    <w:p/>
+    <w:p>
+      <w:r>
+        <w:br w:type="page"/>
+      </w:r>
+    </w:p>
+    <w:p>
+      <w:pPr>
+        <w:pStyle w:val="Kop2"/>
+      </w:pPr>
+      <w:r>
+        <w:lastRenderedPageBreak/>
+        <w:t>Query Builder</w:t>
+      </w:r>
+    </w:p>
+    <w:p>
+      <w:r>
+        <w:t xml:space="preserve">Binnen </w:t>
+      </w:r>
+      <w:proofErr w:type="spellStart"/>
+      <w:r>
+        <w:t>Laravel</w:t>
+      </w:r>
+      <w:proofErr w:type="spellEnd"/>
+      <w:r>
+        <w:t xml:space="preserve"> heb je de mogelijkheid om de Query Builder te gebruiken. De </w:t>
+      </w:r>
+      <w:proofErr w:type="spellStart"/>
+      <w:r>
+        <w:t>Laravel</w:t>
+      </w:r>
+      <w:proofErr w:type="spellEnd"/>
+      <w:r>
+        <w:t xml:space="preserve"> Query Builder geeft je de mogelijkheid om gemakkelijk database </w:t>
+      </w:r>
+      <w:proofErr w:type="spellStart"/>
+      <w:r>
+        <w:t>queries</w:t>
+      </w:r>
+      <w:proofErr w:type="spellEnd"/>
+      <w:r>
+        <w:t xml:space="preserve"> te maken en uit te voeren.</w:t>
+      </w:r>
+      <w:r>
+        <w:t xml:space="preserve"> Verder werkt de Query Builder ook snel, aangezien het alleen een query string aanmaakt en deze zal uitvoeren, hierdoor zal de Query Builder bijna net zo snel zijn als direct een database te bevragen via SQL.</w:t>
+      </w:r>
+    </w:p>
+    <w:p>
+      <w:pPr>
+        <w:pStyle w:val="Kop3"/>
+      </w:pPr>
+      <w:proofErr w:type="spellStart"/>
+      <w:r>
+        <w:t>Vulnerabilities</w:t>
+      </w:r>
+      <w:proofErr w:type="spellEnd"/>
+    </w:p>
+    <w:p>
+      <w:r>
+        <w:t>De</w:t>
+      </w:r>
+      <w:r>
+        <w:t xml:space="preserve"> Query Builder </w:t>
+      </w:r>
+      <w:r>
+        <w:t>maakt</w:t>
+      </w:r>
+      <w:r>
+        <w:t xml:space="preserve"> gebruik van PDO-parameter binding, dit helpt tegen mogelijke SQL </w:t>
+      </w:r>
+      <w:proofErr w:type="spellStart"/>
+      <w:r>
+        <w:t>injections</w:t>
+      </w:r>
+      <w:proofErr w:type="spellEnd"/>
+      <w:r>
+        <w:t xml:space="preserve">. </w:t>
+      </w:r>
+      <w:proofErr w:type="spellStart"/>
+      <w:r>
+        <w:t>Laravel</w:t>
+      </w:r>
+      <w:proofErr w:type="spellEnd"/>
+      <w:r>
+        <w:t xml:space="preserve"> </w:t>
+      </w:r>
+      <w:r>
+        <w:t xml:space="preserve">bereikt dit onder anderen door </w:t>
+      </w:r>
+      <w:proofErr w:type="spellStart"/>
+      <w:r>
+        <w:t>perpared</w:t>
+      </w:r>
+      <w:proofErr w:type="spellEnd"/>
+      <w:r>
+        <w:t xml:space="preserve"> statements. Als bijvoorbeeld een extra veld wordt toegevoegd aan een form voor een mogelijke </w:t>
+      </w:r>
+      <w:r>
+        <w:t>SQL-query</w:t>
+      </w:r>
+      <w:r>
+        <w:t>, zal dit niet werken omdat de query zelf niet deze SQL zal uitvoeren en zal dit gewoon als tekst worden bijgehouden.</w:t>
+      </w:r>
+    </w:p>
+    <w:p>
+      <w:r>
+        <w:t xml:space="preserve">Wel is het belangrijk aan te merken dat de </w:t>
+      </w:r>
+      <w:proofErr w:type="spellStart"/>
+      <w:r>
+        <w:t>raw</w:t>
+      </w:r>
+      <w:proofErr w:type="spellEnd"/>
+      <w:r>
+        <w:t xml:space="preserve"> </w:t>
+      </w:r>
+      <w:proofErr w:type="spellStart"/>
+      <w:r>
+        <w:t>queries</w:t>
+      </w:r>
+      <w:proofErr w:type="spellEnd"/>
+      <w:r>
+        <w:t xml:space="preserve"> binnen </w:t>
+      </w:r>
+      <w:proofErr w:type="spellStart"/>
+      <w:r>
+        <w:t>Laravel</w:t>
+      </w:r>
+      <w:proofErr w:type="spellEnd"/>
+      <w:r>
+        <w:t xml:space="preserve"> niet </w:t>
+      </w:r>
+      <w:proofErr w:type="spellStart"/>
+      <w:r>
+        <w:t>sanitized</w:t>
+      </w:r>
+      <w:proofErr w:type="spellEnd"/>
+      <w:r>
+        <w:t xml:space="preserve"> word</w:t>
+      </w:r>
+      <w:r>
+        <w:t>en</w:t>
+      </w:r>
+      <w:r>
+        <w:t xml:space="preserve"> en zal dit dus niet door </w:t>
+      </w:r>
+      <w:proofErr w:type="spellStart"/>
+      <w:r>
+        <w:t>Laravel</w:t>
+      </w:r>
+      <w:proofErr w:type="spellEnd"/>
+      <w:r>
+        <w:t xml:space="preserve"> </w:t>
+      </w:r>
+      <w:r>
+        <w:t>beschermd</w:t>
+      </w:r>
+      <w:r>
+        <w:t xml:space="preserve"> worden, hier zal het dus aan de programmeur liggen om het veilig te houden.</w:t>
+      </w:r>
+    </w:p>
+    <w:p>
+      <w:r>
+        <w:t xml:space="preserve">Mass </w:t>
+      </w:r>
+      <w:proofErr w:type="spellStart"/>
+      <w:r>
+        <w:t>Assignment</w:t>
+      </w:r>
+      <w:proofErr w:type="spellEnd"/>
+      <w:r>
+        <w:t xml:space="preserve"> is nog een plek waar de veiligheid van </w:t>
+      </w:r>
+      <w:proofErr w:type="spellStart"/>
+      <w:r>
+        <w:t>Laravel</w:t>
+      </w:r>
+      <w:proofErr w:type="spellEnd"/>
+      <w:r>
+        <w:t xml:space="preserve"> zwakker wordt, Binnen de ORM kun je gemakkelijk massaal de waarde van een </w:t>
+      </w:r>
+      <w:proofErr w:type="spellStart"/>
+      <w:r>
+        <w:t>table</w:t>
+      </w:r>
+      <w:proofErr w:type="spellEnd"/>
+      <w:r>
+        <w:t xml:space="preserve"> aanpassen</w:t>
+      </w:r>
+      <w:r>
+        <w:t>.</w:t>
+      </w:r>
+      <w:r>
+        <w:t xml:space="preserve"> </w:t>
+      </w:r>
+      <w:r>
+        <w:t>D</w:t>
+      </w:r>
+      <w:r>
+        <w:t>it kan problemen veroorzaken</w:t>
+      </w:r>
+      <w:r>
+        <w:t xml:space="preserve"> wanneer je bijvoorbeeld </w:t>
+      </w:r>
+      <w:proofErr w:type="spellStart"/>
+      <w:r>
+        <w:t>admin</w:t>
+      </w:r>
+      <w:proofErr w:type="spellEnd"/>
+      <w:r>
+        <w:t xml:space="preserve"> rechten </w:t>
+      </w:r>
+      <w:r>
+        <w:t>bijhoudt</w:t>
+      </w:r>
+      <w:r>
+        <w:t xml:space="preserve"> binnen een user </w:t>
+      </w:r>
+      <w:proofErr w:type="spellStart"/>
+      <w:r>
+        <w:t>table</w:t>
+      </w:r>
+      <w:proofErr w:type="spellEnd"/>
+      <w:r>
+        <w:t>. Je kunt jezelf hier wel tegen beschermen door in de Model dit goed op te stellen, hierdoor blijft het wel aan de programmeur om het systeem veilig te houden.</w:t>
+      </w:r>
+    </w:p>
+    <w:p>
+      <w:r>
+        <w:t>Verder zijn er m</w:t>
+      </w:r>
+      <w:r>
+        <w:t xml:space="preserve">omenteel op </w:t>
+      </w:r>
+      <w:proofErr w:type="spellStart"/>
+      <w:r>
+        <w:t>vulnerability</w:t>
+      </w:r>
+      <w:proofErr w:type="spellEnd"/>
+      <w:r>
+        <w:t xml:space="preserve"> databases zoals </w:t>
+      </w:r>
+      <w:hyperlink r:id="rId11" w:history="1">
+        <w:r>
+          <w:rPr>
+            <w:rStyle w:val="Hyperlink"/>
+          </w:rPr>
+          <w:t>snyk.io</w:t>
+        </w:r>
+      </w:hyperlink>
+      <w:r>
+        <w:t xml:space="preserve"> geen bekende </w:t>
+      </w:r>
+      <w:proofErr w:type="spellStart"/>
+      <w:r>
+        <w:t>vulnerabilities</w:t>
+      </w:r>
+      <w:proofErr w:type="spellEnd"/>
+      <w:r>
+        <w:t xml:space="preserve"> gevonden binnen de </w:t>
+      </w:r>
+      <w:proofErr w:type="spellStart"/>
+      <w:r>
+        <w:t>Laravel</w:t>
+      </w:r>
+      <w:proofErr w:type="spellEnd"/>
+      <w:r>
+        <w:t xml:space="preserve"> Query Builder.</w:t>
+      </w:r>
+    </w:p>
+    <w:p>
+      <w:pPr>
+        <w:pStyle w:val="Kop3"/>
+      </w:pPr>
+      <w:proofErr w:type="spellStart"/>
+      <w:r>
+        <w:t>Limitaties</w:t>
+      </w:r>
+      <w:proofErr w:type="spellEnd"/>
+    </w:p>
+    <w:p>
+      <w:r>
+        <w:t xml:space="preserve">Binnen de </w:t>
+      </w:r>
+      <w:proofErr w:type="spellStart"/>
+      <w:r>
+        <w:t>Laravel</w:t>
+      </w:r>
+      <w:proofErr w:type="spellEnd"/>
+      <w:r>
+        <w:t xml:space="preserve"> Query Builder kun je </w:t>
+      </w:r>
+      <w:proofErr w:type="spellStart"/>
+      <w:r>
+        <w:t>jammergenoeg</w:t>
+      </w:r>
+      <w:proofErr w:type="spellEnd"/>
+      <w:r>
+        <w:t xml:space="preserve"> niet directe </w:t>
+      </w:r>
+      <w:r>
+        <w:t xml:space="preserve">relaties opzetten tussen </w:t>
+      </w:r>
+      <w:proofErr w:type="spellStart"/>
+      <w:r>
+        <w:t>tables</w:t>
+      </w:r>
+      <w:proofErr w:type="spellEnd"/>
+      <w:r>
+        <w:t xml:space="preserve">, dit zorgt ervoor dat je meerdere </w:t>
+      </w:r>
+      <w:proofErr w:type="spellStart"/>
+      <w:r>
+        <w:t>queries</w:t>
+      </w:r>
+      <w:proofErr w:type="spellEnd"/>
+      <w:r>
+        <w:t xml:space="preserve"> moet doen om de juiste data te krijgen. Deze limitatie is opgelost in </w:t>
+      </w:r>
+      <w:proofErr w:type="spellStart"/>
+      <w:r>
+        <w:t>Laravel’s</w:t>
+      </w:r>
+      <w:proofErr w:type="spellEnd"/>
+      <w:r>
+        <w:t xml:space="preserve"> </w:t>
+      </w:r>
+      <w:r>
+        <w:t xml:space="preserve">Eloquent hier kun je wel relaties opzetten tussen </w:t>
+      </w:r>
+      <w:proofErr w:type="spellStart"/>
+      <w:r>
+        <w:t>tables</w:t>
+      </w:r>
+      <w:proofErr w:type="spellEnd"/>
+      <w:r>
+        <w:t>.</w:t>
+      </w:r>
+    </w:p>
+    <w:p>
+      <w:r>
+        <w:t xml:space="preserve">Er zijn verschillende </w:t>
+      </w:r>
+      <w:proofErr w:type="spellStart"/>
+      <w:r>
+        <w:t>limitaties</w:t>
+      </w:r>
+      <w:proofErr w:type="spellEnd"/>
+      <w:r>
+        <w:t xml:space="preserve"> die door </w:t>
+      </w:r>
+      <w:proofErr w:type="spellStart"/>
+      <w:r>
+        <w:t>Laravel’s</w:t>
+      </w:r>
+      <w:proofErr w:type="spellEnd"/>
+      <w:r>
+        <w:t xml:space="preserve"> </w:t>
+      </w:r>
+      <w:r>
+        <w:t>E</w:t>
+      </w:r>
+      <w:r>
+        <w:t xml:space="preserve">loquent wordt opgelost, dit betekent wel dat er meer gebruik gemaakt zal moeten worden van dit systeem en dit zal met een </w:t>
+      </w:r>
+      <w:r>
+        <w:t>performance</w:t>
+      </w:r>
+      <w:r>
+        <w:t xml:space="preserve"> verlies komen aangezien </w:t>
+      </w:r>
+      <w:r>
+        <w:t>E</w:t>
+      </w:r>
+      <w:r>
+        <w:t xml:space="preserve">loquent niet zo snel kan zijn als een SQL query of </w:t>
+      </w:r>
+      <w:r>
+        <w:t>de query builder op zichzelf.</w:t>
+      </w:r>
+    </w:p>
     <w:sectPr>
       <w:pgSz w:w="11906" w:h="16838"/>
       <w:pgMar w:top="1440" w:right="1440" w:bottom="1440" w:left="1440" w:header="708" w:footer="708" w:gutter="0"/>
@@ -3003,6 +3412,28 @@
       <w:szCs w:val="26"/>
     </w:rPr>
   </w:style>
+  <w:style w:type="paragraph" w:styleId="Kop3">
+    <w:name w:val="heading 3"/>
+    <w:basedOn w:val="Standaard"/>
+    <w:next w:val="Standaard"/>
+    <w:link w:val="Kop3Char"/>
+    <w:uiPriority w:val="9"/>
+    <w:unhideWhenUsed/>
+    <w:qFormat/>
+    <w:rsid w:val="00F4514C"/>
+    <w:pPr>
+      <w:keepNext/>
+      <w:keepLines/>
+      <w:spacing w:before="40" w:after="0"/>
+      <w:outlineLvl w:val="2"/>
+    </w:pPr>
+    <w:rPr>
+      <w:rFonts w:asciiTheme="majorHAnsi" w:eastAsiaTheme="majorEastAsia" w:hAnsiTheme="majorHAnsi" w:cstheme="majorBidi"/>
+      <w:color w:val="1F3763" w:themeColor="accent1" w:themeShade="7F"/>
+      <w:sz w:val="24"/>
+      <w:szCs w:val="24"/>
+    </w:rPr>
+  </w:style>
   <w:style w:type="character" w:default="1" w:styleId="Standaardalinea-lettertype">
     <w:name w:val="Default Paragraph Font"/>
     <w:uiPriority w:val="1"/>
@@ -3151,6 +3582,31 @@
     <w:pPr>
       <w:spacing w:after="100"/>
     </w:pPr>
+  </w:style>
+  <w:style w:type="character" w:styleId="Onopgelostemelding">
+    <w:name w:val="Unresolved Mention"/>
+    <w:basedOn w:val="Standaardalinea-lettertype"/>
+    <w:uiPriority w:val="99"/>
+    <w:semiHidden/>
+    <w:unhideWhenUsed/>
+    <w:rsid w:val="00F4514C"/>
+    <w:rPr>
+      <w:color w:val="605E5C"/>
+      <w:shd w:val="clear" w:color="auto" w:fill="E1DFDD"/>
+    </w:rPr>
+  </w:style>
+  <w:style w:type="character" w:customStyle="1" w:styleId="Kop3Char">
+    <w:name w:val="Kop 3 Char"/>
+    <w:basedOn w:val="Standaardalinea-lettertype"/>
+    <w:link w:val="Kop3"/>
+    <w:uiPriority w:val="9"/>
+    <w:rsid w:val="00F4514C"/>
+    <w:rPr>
+      <w:rFonts w:asciiTheme="majorHAnsi" w:eastAsiaTheme="majorEastAsia" w:hAnsiTheme="majorHAnsi" w:cstheme="majorBidi"/>
+      <w:color w:val="1F3763" w:themeColor="accent1" w:themeShade="7F"/>
+      <w:sz w:val="24"/>
+      <w:szCs w:val="24"/>
+    </w:rPr>
   </w:style>
 </w:styles>
 </file>

</xml_diff>